<commit_message>
fe: remove redundant view button
</commit_message>
<xml_diff>
--- a/A0199141B_B.docx
+++ b/A0199141B_B.docx
@@ -50,6 +50,9 @@
     </w:p>
     <w:p>
       <w:r>
+        <w:rPr>
+          <w:noProof/>
+        </w:rPr>
         <w:drawing>
           <wp:inline distT="0" distB="0" distL="0" distR="0" wp14:anchorId="7505D022" wp14:editId="7B0E8BDB">
             <wp:extent cx="2695951" cy="762106"/>
@@ -92,6 +95,9 @@
       <w:r>
         <w:t>Postman link to collection to access the APIs</w:t>
       </w:r>
+      <w:r>
+        <w:t>:</w:t>
+      </w:r>
     </w:p>
     <w:p>
       <w:hyperlink r:id="rId7" w:history="1">
@@ -99,7 +105,7 @@
           <w:rPr>
             <w:rStyle w:val="Hyperlink"/>
           </w:rPr>
-          <w:t>https://go.postman.co/workspace/Contacts-Backend-Workspace~5169e805-3fe0-43e3-a89c-3d0687b68cf4/collection/23127033-52c15d94-e3d1-48f9-9625-a57d5d33f47f?action=share&amp;creator=23127033</w:t>
+          <w:t>https://www.postman.com/cloudy-zodiac-507514/workspace/contacts-backend-workspace/collection/23127033-52c15d94-e3d1-48f9-9625-a57d5d33f47f?action=share&amp;creator=23127033</w:t>
         </w:r>
       </w:hyperlink>
       <w:r>
@@ -108,10 +114,7 @@
     </w:p>
     <w:p>
       <w:r>
-        <w:t>The collection consists of various http methods to access the APIs</w:t>
-      </w:r>
-      <w:r>
-        <w:t>.</w:t>
+        <w:t>The collection consists of various http methods to access the APIs.</w:t>
       </w:r>
     </w:p>
     <w:p>
@@ -142,6 +145,9 @@
     </w:p>
     <w:p>
       <w:r>
+        <w:rPr>
+          <w:noProof/>
+        </w:rPr>
         <w:drawing>
           <wp:inline distT="0" distB="0" distL="0" distR="0" wp14:anchorId="6DB325CA" wp14:editId="5C986C91">
             <wp:extent cx="5943600" cy="2675890"/>
@@ -181,11 +187,22 @@
     </w:p>
     <w:p>
       <w:r>
-        <w:t>Here is a screenshot of a unsuccessful get method to the backend when the contact does not exist</w:t>
-      </w:r>
-    </w:p>
-    <w:p>
-      <w:r>
+        <w:t xml:space="preserve">Here is a screenshot of </w:t>
+      </w:r>
+      <w:proofErr w:type="gramStart"/>
+      <w:r>
+        <w:t>a</w:t>
+      </w:r>
+      <w:proofErr w:type="gramEnd"/>
+      <w:r>
+        <w:t xml:space="preserve"> unsuccessful get method to the backend when the contact does not exist</w:t>
+      </w:r>
+    </w:p>
+    <w:p>
+      <w:r>
+        <w:rPr>
+          <w:noProof/>
+        </w:rPr>
         <w:lastRenderedPageBreak/>
         <w:drawing>
           <wp:inline distT="0" distB="0" distL="0" distR="0" wp14:anchorId="5B847B0A" wp14:editId="03609EAB">
@@ -281,6 +298,9 @@
     </w:p>
     <w:p>
       <w:r>
+        <w:rPr>
+          <w:noProof/>
+        </w:rPr>
         <w:drawing>
           <wp:inline distT="0" distB="0" distL="0" distR="0" wp14:anchorId="16F2890C" wp14:editId="7A55D161">
             <wp:extent cx="5943600" cy="2119630"/>
@@ -348,11 +368,22 @@
       </w:r>
       <w:proofErr w:type="spellEnd"/>
       <w:r>
-        <w:t xml:space="preserve"> start` in the terminal. Go to localhost:8080 and you should see a webpage similar to the one below</w:t>
-      </w:r>
-    </w:p>
-    <w:p>
-      <w:r>
+        <w:t xml:space="preserve"> start` in the terminal. Go to localhost:8080 and you should see a webpage </w:t>
+      </w:r>
+      <w:proofErr w:type="gramStart"/>
+      <w:r>
+        <w:t>similar to</w:t>
+      </w:r>
+      <w:proofErr w:type="gramEnd"/>
+      <w:r>
+        <w:t xml:space="preserve"> the one below</w:t>
+      </w:r>
+    </w:p>
+    <w:p>
+      <w:r>
+        <w:rPr>
+          <w:noProof/>
+        </w:rPr>
         <w:lastRenderedPageBreak/>
         <w:drawing>
           <wp:inline distT="0" distB="0" distL="0" distR="0" wp14:anchorId="490A0F24" wp14:editId="7DA39BCE">
@@ -466,6 +497,9 @@
     </w:p>
     <w:p>
       <w:r>
+        <w:rPr>
+          <w:noProof/>
+        </w:rPr>
         <w:drawing>
           <wp:inline distT="0" distB="0" distL="0" distR="0" wp14:anchorId="77F83958" wp14:editId="08BCE241">
             <wp:extent cx="4515480" cy="905001"/>
@@ -512,7 +546,15 @@
         </w:numPr>
       </w:pPr>
       <w:r>
-        <w:t xml:space="preserve">Screenshots of front end interaction with </w:t>
+        <w:t xml:space="preserve">Screenshots of </w:t>
+      </w:r>
+      <w:proofErr w:type="gramStart"/>
+      <w:r>
+        <w:t>front end</w:t>
+      </w:r>
+      <w:proofErr w:type="gramEnd"/>
+      <w:r>
+        <w:t xml:space="preserve"> interaction with </w:t>
       </w:r>
       <w:proofErr w:type="spellStart"/>
       <w:r>
@@ -538,6 +580,9 @@
     </w:p>
     <w:p>
       <w:r>
+        <w:rPr>
+          <w:noProof/>
+        </w:rPr>
         <w:lastRenderedPageBreak/>
         <w:drawing>
           <wp:inline distT="0" distB="0" distL="0" distR="0" wp14:anchorId="6519FAD2" wp14:editId="76FB9F31">

</xml_diff>